<commit_message>
Iteration 2 major revise
</commit_message>
<xml_diff>
--- a/Iteration 1/1. ITERATION PLAN/Stage Template.docx
+++ b/Iteration 1/1. ITERATION PLAN/Stage Template.docx
@@ -6,6 +6,8 @@
       <w:pPr>
         <w:pStyle w:val="Heading1"/>
       </w:pPr>
+      <w:bookmarkStart w:id="0" w:name="_GoBack"/>
+      <w:bookmarkEnd w:id="0"/>
       <w:r>
         <w:t>Goal of Iteration #1: Create testing cases</w:t>
       </w:r>
@@ -29,21 +31,22 @@
       <w:tblPr>
         <w:tblStyle w:val="TableGrid"/>
         <w:tblpPr w:leftFromText="180" w:rightFromText="180" w:vertAnchor="text" w:horzAnchor="margin" w:tblpXSpec="center" w:tblpY="86"/>
-        <w:tblW w:w="11468" w:type="dxa"/>
+        <w:tblW w:w="11685" w:type="dxa"/>
         <w:tblLook w:val="04A0" w:firstRow="1" w:lastRow="0" w:firstColumn="1" w:lastColumn="0" w:noHBand="0" w:noVBand="1"/>
       </w:tblPr>
       <w:tblGrid>
-        <w:gridCol w:w="1966"/>
-        <w:gridCol w:w="3011"/>
-        <w:gridCol w:w="3276"/>
-        <w:gridCol w:w="1278"/>
-        <w:gridCol w:w="959"/>
-        <w:gridCol w:w="978"/>
+        <w:gridCol w:w="1912"/>
+        <w:gridCol w:w="2793"/>
+        <w:gridCol w:w="1447"/>
+        <w:gridCol w:w="1781"/>
+        <w:gridCol w:w="1701"/>
+        <w:gridCol w:w="1195"/>
+        <w:gridCol w:w="856"/>
       </w:tblGrid>
       <w:tr>
         <w:tc>
           <w:tcPr>
-            <w:tcW w:w="1966" w:type="dxa"/>
+            <w:tcW w:w="1912" w:type="dxa"/>
             <w:vAlign w:val="center"/>
           </w:tcPr>
           <w:p>
@@ -67,7 +70,7 @@
         </w:tc>
         <w:tc>
           <w:tcPr>
-            <w:tcW w:w="3011" w:type="dxa"/>
+            <w:tcW w:w="2793" w:type="dxa"/>
             <w:vAlign w:val="center"/>
           </w:tcPr>
           <w:p>
@@ -91,7 +94,7 @@
         </w:tc>
         <w:tc>
           <w:tcPr>
-            <w:tcW w:w="3276" w:type="dxa"/>
+            <w:tcW w:w="1447" w:type="dxa"/>
             <w:vAlign w:val="center"/>
           </w:tcPr>
           <w:p>
@@ -115,7 +118,8 @@
         </w:tc>
         <w:tc>
           <w:tcPr>
-            <w:tcW w:w="1278" w:type="dxa"/>
+            <w:tcW w:w="1781" w:type="dxa"/>
+            <w:vAlign w:val="center"/>
           </w:tcPr>
           <w:p>
             <w:pPr>
@@ -138,7 +142,7 @@
         </w:tc>
         <w:tc>
           <w:tcPr>
-            <w:tcW w:w="959" w:type="dxa"/>
+            <w:tcW w:w="1701" w:type="dxa"/>
             <w:vAlign w:val="center"/>
           </w:tcPr>
           <w:p>
@@ -156,6 +160,30 @@
                 <w:i/>
                 <w:sz w:val="24"/>
               </w:rPr>
+              <w:t>Expected Time</w:t>
+            </w:r>
+          </w:p>
+        </w:tc>
+        <w:tc>
+          <w:tcPr>
+            <w:tcW w:w="1195" w:type="dxa"/>
+            <w:vAlign w:val="center"/>
+          </w:tcPr>
+          <w:p>
+            <w:pPr>
+              <w:jc w:val="center"/>
+              <w:rPr>
+                <w:b/>
+                <w:i/>
+                <w:sz w:val="24"/>
+              </w:rPr>
+            </w:pPr>
+            <w:r>
+              <w:rPr>
+                <w:b/>
+                <w:i/>
+                <w:sz w:val="24"/>
+              </w:rPr>
               <w:t>Es</w:t>
             </w:r>
             <w:r>
@@ -178,7 +206,7 @@
         </w:tc>
         <w:tc>
           <w:tcPr>
-            <w:tcW w:w="978" w:type="dxa"/>
+            <w:tcW w:w="856" w:type="dxa"/>
             <w:vAlign w:val="center"/>
           </w:tcPr>
           <w:p>
@@ -204,7 +232,7 @@
       <w:tr>
         <w:tc>
           <w:tcPr>
-            <w:tcW w:w="1966" w:type="dxa"/>
+            <w:tcW w:w="1912" w:type="dxa"/>
             <w:vAlign w:val="center"/>
           </w:tcPr>
           <w:p>
@@ -227,7 +255,7 @@
         </w:tc>
         <w:tc>
           <w:tcPr>
-            <w:tcW w:w="3011" w:type="dxa"/>
+            <w:tcW w:w="2793" w:type="dxa"/>
             <w:vAlign w:val="center"/>
           </w:tcPr>
           <w:p>
@@ -238,20 +266,18 @@
         </w:tc>
         <w:tc>
           <w:tcPr>
-            <w:tcW w:w="3276" w:type="dxa"/>
+            <w:tcW w:w="1447" w:type="dxa"/>
             <w:vAlign w:val="center"/>
           </w:tcPr>
           <w:p>
             <w:r>
               <w:t>Timetable</w:t>
             </w:r>
-            <w:bookmarkStart w:id="0" w:name="_GoBack"/>
-            <w:bookmarkEnd w:id="0"/>
-          </w:p>
-        </w:tc>
-        <w:tc>
-          <w:tcPr>
-            <w:tcW w:w="1278" w:type="dxa"/>
+          </w:p>
+        </w:tc>
+        <w:tc>
+          <w:tcPr>
+            <w:tcW w:w="1781" w:type="dxa"/>
             <w:vAlign w:val="center"/>
           </w:tcPr>
           <w:p>
@@ -265,7 +291,21 @@
         </w:tc>
         <w:tc>
           <w:tcPr>
-            <w:tcW w:w="959" w:type="dxa"/>
+            <w:tcW w:w="1701" w:type="dxa"/>
+            <w:vAlign w:val="center"/>
+          </w:tcPr>
+          <w:p>
+            <w:pPr>
+              <w:jc w:val="center"/>
+            </w:pPr>
+            <w:r>
+              <w:t>1800~1820</w:t>
+            </w:r>
+          </w:p>
+        </w:tc>
+        <w:tc>
+          <w:tcPr>
+            <w:tcW w:w="1195" w:type="dxa"/>
             <w:vAlign w:val="center"/>
           </w:tcPr>
           <w:p>
@@ -279,7 +319,7 @@
         </w:tc>
         <w:tc>
           <w:tcPr>
-            <w:tcW w:w="978" w:type="dxa"/>
+            <w:tcW w:w="856" w:type="dxa"/>
             <w:vAlign w:val="center"/>
           </w:tcPr>
           <w:p>
@@ -295,7 +335,7 @@
       <w:tr>
         <w:tc>
           <w:tcPr>
-            <w:tcW w:w="1966" w:type="dxa"/>
+            <w:tcW w:w="1912" w:type="dxa"/>
             <w:vMerge w:val="restart"/>
             <w:vAlign w:val="center"/>
           </w:tcPr>
@@ -319,18 +359,24 @@
         </w:tc>
         <w:tc>
           <w:tcPr>
-            <w:tcW w:w="3011" w:type="dxa"/>
-            <w:vAlign w:val="center"/>
-          </w:tcPr>
-          <w:p>
-            <w:r>
-              <w:t>Reding instructions</w:t>
-            </w:r>
-          </w:p>
-        </w:tc>
-        <w:tc>
-          <w:tcPr>
-            <w:tcW w:w="3276" w:type="dxa"/>
+            <w:tcW w:w="2793" w:type="dxa"/>
+            <w:vAlign w:val="center"/>
+          </w:tcPr>
+          <w:p>
+            <w:r>
+              <w:t>Re</w:t>
+            </w:r>
+            <w:r>
+              <w:t>a</w:t>
+            </w:r>
+            <w:r>
+              <w:t>ding instructions</w:t>
+            </w:r>
+          </w:p>
+        </w:tc>
+        <w:tc>
+          <w:tcPr>
+            <w:tcW w:w="1447" w:type="dxa"/>
             <w:vAlign w:val="center"/>
           </w:tcPr>
           <w:p>
@@ -341,7 +387,7 @@
         </w:tc>
         <w:tc>
           <w:tcPr>
-            <w:tcW w:w="1278" w:type="dxa"/>
+            <w:tcW w:w="1781" w:type="dxa"/>
             <w:vAlign w:val="center"/>
           </w:tcPr>
           <w:p>
@@ -355,7 +401,21 @@
         </w:tc>
         <w:tc>
           <w:tcPr>
-            <w:tcW w:w="959" w:type="dxa"/>
+            <w:tcW w:w="1701" w:type="dxa"/>
+            <w:vAlign w:val="center"/>
+          </w:tcPr>
+          <w:p>
+            <w:pPr>
+              <w:jc w:val="center"/>
+            </w:pPr>
+            <w:r>
+              <w:t>1820~1830</w:t>
+            </w:r>
+          </w:p>
+        </w:tc>
+        <w:tc>
+          <w:tcPr>
+            <w:tcW w:w="1195" w:type="dxa"/>
             <w:vAlign w:val="center"/>
           </w:tcPr>
           <w:p>
@@ -369,18 +429,15 @@
         </w:tc>
         <w:tc>
           <w:tcPr>
-            <w:tcW w:w="978" w:type="dxa"/>
-            <w:vAlign w:val="center"/>
-          </w:tcPr>
-          <w:p>
-            <w:pPr>
-              <w:jc w:val="center"/>
-            </w:pPr>
-            <w:r>
-              <w:t>4</w:t>
-            </w:r>
-            <w:r>
-              <w:t>0 min</w:t>
+            <w:tcW w:w="856" w:type="dxa"/>
+            <w:vAlign w:val="center"/>
+          </w:tcPr>
+          <w:p>
+            <w:pPr>
+              <w:jc w:val="center"/>
+            </w:pPr>
+            <w:r>
+              <w:t>40 min</w:t>
             </w:r>
           </w:p>
         </w:tc>
@@ -388,7 +445,7 @@
       <w:tr>
         <w:tc>
           <w:tcPr>
-            <w:tcW w:w="1966" w:type="dxa"/>
+            <w:tcW w:w="1912" w:type="dxa"/>
             <w:vMerge/>
             <w:vAlign w:val="center"/>
           </w:tcPr>
@@ -405,7 +462,7 @@
         </w:tc>
         <w:tc>
           <w:tcPr>
-            <w:tcW w:w="3011" w:type="dxa"/>
+            <w:tcW w:w="2793" w:type="dxa"/>
             <w:vAlign w:val="center"/>
           </w:tcPr>
           <w:p>
@@ -416,7 +473,7 @@
         </w:tc>
         <w:tc>
           <w:tcPr>
-            <w:tcW w:w="3276" w:type="dxa"/>
+            <w:tcW w:w="1447" w:type="dxa"/>
             <w:vAlign w:val="center"/>
           </w:tcPr>
           <w:p>
@@ -445,19 +502,13 @@
               </w:numPr>
             </w:pPr>
             <w:r>
-              <w:t xml:space="preserve">A list of </w:t>
-            </w:r>
-            <w:r>
-              <w:t xml:space="preserve">test </w:t>
-            </w:r>
-            <w:r>
-              <w:t>cases</w:t>
-            </w:r>
-          </w:p>
-        </w:tc>
-        <w:tc>
-          <w:tcPr>
-            <w:tcW w:w="1278" w:type="dxa"/>
+              <w:t>A list of test cases</w:t>
+            </w:r>
+          </w:p>
+        </w:tc>
+        <w:tc>
+          <w:tcPr>
+            <w:tcW w:w="1781" w:type="dxa"/>
             <w:vAlign w:val="center"/>
           </w:tcPr>
           <w:p>
@@ -471,7 +522,21 @@
         </w:tc>
         <w:tc>
           <w:tcPr>
-            <w:tcW w:w="959" w:type="dxa"/>
+            <w:tcW w:w="1701" w:type="dxa"/>
+            <w:vAlign w:val="center"/>
+          </w:tcPr>
+          <w:p>
+            <w:pPr>
+              <w:jc w:val="center"/>
+            </w:pPr>
+            <w:r>
+              <w:t>1830~1850</w:t>
+            </w:r>
+          </w:p>
+        </w:tc>
+        <w:tc>
+          <w:tcPr>
+            <w:tcW w:w="1195" w:type="dxa"/>
             <w:vAlign w:val="center"/>
           </w:tcPr>
           <w:p>
@@ -485,18 +550,15 @@
         </w:tc>
         <w:tc>
           <w:tcPr>
-            <w:tcW w:w="978" w:type="dxa"/>
-            <w:vAlign w:val="center"/>
-          </w:tcPr>
-          <w:p>
-            <w:pPr>
-              <w:jc w:val="center"/>
-            </w:pPr>
-            <w:r>
-              <w:t>2</w:t>
-            </w:r>
-            <w:r>
-              <w:t>0 min</w:t>
+            <w:tcW w:w="856" w:type="dxa"/>
+            <w:vAlign w:val="center"/>
+          </w:tcPr>
+          <w:p>
+            <w:pPr>
+              <w:jc w:val="center"/>
+            </w:pPr>
+            <w:r>
+              <w:t>20 min</w:t>
             </w:r>
           </w:p>
         </w:tc>
@@ -507,7 +569,7 @@
         </w:trPr>
         <w:tc>
           <w:tcPr>
-            <w:tcW w:w="1966" w:type="dxa"/>
+            <w:tcW w:w="1912" w:type="dxa"/>
             <w:vAlign w:val="center"/>
           </w:tcPr>
           <w:p>
@@ -530,7 +592,7 @@
         </w:tc>
         <w:tc>
           <w:tcPr>
-            <w:tcW w:w="3011" w:type="dxa"/>
+            <w:tcW w:w="2793" w:type="dxa"/>
             <w:vAlign w:val="center"/>
           </w:tcPr>
           <w:p>
@@ -541,7 +603,7 @@
         </w:tc>
         <w:tc>
           <w:tcPr>
-            <w:tcW w:w="3276" w:type="dxa"/>
+            <w:tcW w:w="1447" w:type="dxa"/>
             <w:vAlign w:val="center"/>
           </w:tcPr>
           <w:p>
@@ -552,7 +614,7 @@
         </w:tc>
         <w:tc>
           <w:tcPr>
-            <w:tcW w:w="1278" w:type="dxa"/>
+            <w:tcW w:w="1781" w:type="dxa"/>
             <w:vAlign w:val="center"/>
           </w:tcPr>
           <w:p>
@@ -566,38 +628,43 @@
         </w:tc>
         <w:tc>
           <w:tcPr>
-            <w:tcW w:w="959" w:type="dxa"/>
-            <w:vAlign w:val="center"/>
-          </w:tcPr>
-          <w:p>
-            <w:pPr>
-              <w:jc w:val="center"/>
-            </w:pPr>
-            <w:r>
-              <w:t>30</w:t>
-            </w:r>
-            <w:r>
-              <w:t xml:space="preserve"> min</w:t>
-            </w:r>
-          </w:p>
-        </w:tc>
-        <w:tc>
-          <w:tcPr>
-            <w:tcW w:w="978" w:type="dxa"/>
-            <w:vAlign w:val="center"/>
-          </w:tcPr>
-          <w:p>
-            <w:pPr>
-              <w:jc w:val="center"/>
-            </w:pPr>
-            <w:r>
-              <w:t>20</w:t>
-            </w:r>
-            <w:r>
-              <w:t>+20</w:t>
-            </w:r>
-            <w:r>
-              <w:t xml:space="preserve"> min</w:t>
+            <w:tcW w:w="1701" w:type="dxa"/>
+            <w:vAlign w:val="center"/>
+          </w:tcPr>
+          <w:p>
+            <w:pPr>
+              <w:jc w:val="center"/>
+            </w:pPr>
+            <w:r>
+              <w:t>1850~1920</w:t>
+            </w:r>
+          </w:p>
+        </w:tc>
+        <w:tc>
+          <w:tcPr>
+            <w:tcW w:w="1195" w:type="dxa"/>
+            <w:vAlign w:val="center"/>
+          </w:tcPr>
+          <w:p>
+            <w:pPr>
+              <w:jc w:val="center"/>
+            </w:pPr>
+            <w:r>
+              <w:t>30 min</w:t>
+            </w:r>
+          </w:p>
+        </w:tc>
+        <w:tc>
+          <w:tcPr>
+            <w:tcW w:w="856" w:type="dxa"/>
+            <w:vAlign w:val="center"/>
+          </w:tcPr>
+          <w:p>
+            <w:pPr>
+              <w:jc w:val="center"/>
+            </w:pPr>
+            <w:r>
+              <w:t>20+20 min</w:t>
             </w:r>
           </w:p>
         </w:tc>
@@ -605,7 +672,7 @@
       <w:tr>
         <w:tc>
           <w:tcPr>
-            <w:tcW w:w="1966" w:type="dxa"/>
+            <w:tcW w:w="1912" w:type="dxa"/>
             <w:vAlign w:val="center"/>
           </w:tcPr>
           <w:p>
@@ -627,7 +694,7 @@
         </w:tc>
         <w:tc>
           <w:tcPr>
-            <w:tcW w:w="3011" w:type="dxa"/>
+            <w:tcW w:w="2793" w:type="dxa"/>
             <w:vAlign w:val="center"/>
           </w:tcPr>
           <w:p>
@@ -641,21 +708,18 @@
         </w:tc>
         <w:tc>
           <w:tcPr>
-            <w:tcW w:w="3276" w:type="dxa"/>
-            <w:vAlign w:val="center"/>
-          </w:tcPr>
-          <w:p>
-            <w:r>
-              <w:t>Jasmine tester</w:t>
-            </w:r>
-            <w:r>
-              <w:t xml:space="preserve"> for Q1</w:t>
-            </w:r>
-          </w:p>
-        </w:tc>
-        <w:tc>
-          <w:tcPr>
-            <w:tcW w:w="1278" w:type="dxa"/>
+            <w:tcW w:w="1447" w:type="dxa"/>
+            <w:vAlign w:val="center"/>
+          </w:tcPr>
+          <w:p>
+            <w:r>
+              <w:t>Jasmine tester for Q1</w:t>
+            </w:r>
+          </w:p>
+        </w:tc>
+        <w:tc>
+          <w:tcPr>
+            <w:tcW w:w="1781" w:type="dxa"/>
             <w:vAlign w:val="center"/>
           </w:tcPr>
           <w:p>
@@ -669,7 +733,21 @@
         </w:tc>
         <w:tc>
           <w:tcPr>
-            <w:tcW w:w="959" w:type="dxa"/>
+            <w:tcW w:w="1701" w:type="dxa"/>
+            <w:vAlign w:val="center"/>
+          </w:tcPr>
+          <w:p>
+            <w:pPr>
+              <w:jc w:val="center"/>
+            </w:pPr>
+            <w:r>
+              <w:t>1920~2020</w:t>
+            </w:r>
+          </w:p>
+        </w:tc>
+        <w:tc>
+          <w:tcPr>
+            <w:tcW w:w="1195" w:type="dxa"/>
             <w:vAlign w:val="center"/>
           </w:tcPr>
           <w:p>
@@ -683,7 +761,7 @@
         </w:tc>
         <w:tc>
           <w:tcPr>
-            <w:tcW w:w="978" w:type="dxa"/>
+            <w:tcW w:w="856" w:type="dxa"/>
             <w:vAlign w:val="center"/>
           </w:tcPr>
           <w:p>
@@ -699,7 +777,7 @@
       <w:tr>
         <w:tc>
           <w:tcPr>
-            <w:tcW w:w="1966" w:type="dxa"/>
+            <w:tcW w:w="1912" w:type="dxa"/>
             <w:vAlign w:val="center"/>
           </w:tcPr>
           <w:p>
@@ -721,21 +799,18 @@
         </w:tc>
         <w:tc>
           <w:tcPr>
-            <w:tcW w:w="3011" w:type="dxa"/>
-            <w:vAlign w:val="center"/>
-          </w:tcPr>
-          <w:p>
-            <w:r>
-              <w:t xml:space="preserve">Test </w:t>
-            </w:r>
-            <w:r>
-              <w:t>the tester</w:t>
-            </w:r>
-          </w:p>
-        </w:tc>
-        <w:tc>
-          <w:tcPr>
-            <w:tcW w:w="3276" w:type="dxa"/>
+            <w:tcW w:w="2793" w:type="dxa"/>
+            <w:vAlign w:val="center"/>
+          </w:tcPr>
+          <w:p>
+            <w:r>
+              <w:t>Test the tester</w:t>
+            </w:r>
+          </w:p>
+        </w:tc>
+        <w:tc>
+          <w:tcPr>
+            <w:tcW w:w="1447" w:type="dxa"/>
             <w:vAlign w:val="center"/>
           </w:tcPr>
           <w:p>
@@ -746,7 +821,7 @@
         </w:tc>
         <w:tc>
           <w:tcPr>
-            <w:tcW w:w="1278" w:type="dxa"/>
+            <w:tcW w:w="1781" w:type="dxa"/>
             <w:vAlign w:val="center"/>
           </w:tcPr>
           <w:p>
@@ -760,7 +835,21 @@
         </w:tc>
         <w:tc>
           <w:tcPr>
-            <w:tcW w:w="959" w:type="dxa"/>
+            <w:tcW w:w="1701" w:type="dxa"/>
+            <w:vAlign w:val="center"/>
+          </w:tcPr>
+          <w:p>
+            <w:pPr>
+              <w:jc w:val="center"/>
+            </w:pPr>
+            <w:r>
+              <w:t>2020~2030</w:t>
+            </w:r>
+          </w:p>
+        </w:tc>
+        <w:tc>
+          <w:tcPr>
+            <w:tcW w:w="1195" w:type="dxa"/>
             <w:vAlign w:val="center"/>
           </w:tcPr>
           <w:p>
@@ -774,18 +863,15 @@
         </w:tc>
         <w:tc>
           <w:tcPr>
-            <w:tcW w:w="978" w:type="dxa"/>
-            <w:vAlign w:val="center"/>
-          </w:tcPr>
-          <w:p>
-            <w:pPr>
-              <w:jc w:val="center"/>
-            </w:pPr>
-            <w:r>
-              <w:t>1</w:t>
-            </w:r>
-            <w:r>
-              <w:t>0min</w:t>
+            <w:tcW w:w="856" w:type="dxa"/>
+            <w:vAlign w:val="center"/>
+          </w:tcPr>
+          <w:p>
+            <w:pPr>
+              <w:jc w:val="center"/>
+            </w:pPr>
+            <w:r>
+              <w:t>10min</w:t>
             </w:r>
           </w:p>
         </w:tc>
@@ -1304,7 +1390,6 @@
     <w:lsdException w:name="HTML Sample" w:semiHidden="1" w:unhideWhenUsed="1"/>
     <w:lsdException w:name="HTML Typewriter" w:semiHidden="1" w:unhideWhenUsed="1"/>
     <w:lsdException w:name="HTML Variable" w:semiHidden="1" w:unhideWhenUsed="1"/>
-    <w:lsdException w:name="Normal Table" w:semiHidden="1" w:unhideWhenUsed="1"/>
     <w:lsdException w:name="annotation subject" w:semiHidden="1" w:unhideWhenUsed="1"/>
     <w:lsdException w:name="No List" w:semiHidden="1" w:unhideWhenUsed="1"/>
     <w:lsdException w:name="Outline List 1" w:semiHidden="1" w:unhideWhenUsed="1"/>
@@ -1348,10 +1433,8 @@
     <w:lsdException w:name="Table Elegant" w:semiHidden="1" w:unhideWhenUsed="1"/>
     <w:lsdException w:name="Table Professional" w:semiHidden="1" w:unhideWhenUsed="1"/>
     <w:lsdException w:name="Table Subtle 1" w:semiHidden="1" w:unhideWhenUsed="1"/>
-    <w:lsdException w:name="Table Subtle 2" w:semiHidden="1" w:unhideWhenUsed="1"/>
     <w:lsdException w:name="Table Web 1" w:semiHidden="1" w:unhideWhenUsed="1"/>
     <w:lsdException w:name="Table Web 2" w:semiHidden="1" w:unhideWhenUsed="1"/>
-    <w:lsdException w:name="Table Web 3" w:semiHidden="1" w:unhideWhenUsed="1"/>
     <w:lsdException w:name="Balloon Text" w:semiHidden="1" w:unhideWhenUsed="1"/>
     <w:lsdException w:name="Table Grid" w:uiPriority="39"/>
     <w:lsdException w:name="Table Theme" w:semiHidden="1" w:unhideWhenUsed="1"/>
@@ -2018,7 +2101,7 @@
 </file>
 
 <file path=customXml/itemProps1.xml><?xml version="1.0" encoding="utf-8"?>
-<ds:datastoreItem xmlns:ds="http://schemas.openxmlformats.org/officeDocument/2006/customXml" ds:itemID="{5CED5CD1-DB55-43BF-817F-DA4A03420279}">
+<ds:datastoreItem xmlns:ds="http://schemas.openxmlformats.org/officeDocument/2006/customXml" ds:itemID="{04C9740D-3D2C-44E8-BB3C-E36C8B6D0799}">
   <ds:schemaRefs>
     <ds:schemaRef ds:uri="http://schemas.openxmlformats.org/officeDocument/2006/bibliography"/>
   </ds:schemaRefs>

</xml_diff>